<commit_message>
plaatje voor op de voorpagina
</commit_message>
<xml_diff>
--- a/Functioneel ontwerp algemeen - kopie.docx
+++ b/Functioneel ontwerp algemeen - kopie.docx
@@ -1,6 +1,6 @@
 
 <file path=word/document.xml><?xml version="1.0" encoding="utf-8"?>
-<w:document xmlns:wpc="http://schemas.microsoft.com/office/word/2010/wordprocessingCanvas" xmlns:cx="http://schemas.microsoft.com/office/drawing/2014/chartex" xmlns:cx1="http://schemas.microsoft.com/office/drawing/2015/9/8/chartex" xmlns:cx2="http://schemas.microsoft.com/office/drawing/2015/10/21/chartex" xmlns:mc="http://schemas.openxmlformats.org/markup-compatibility/2006" xmlns:o="urn:schemas-microsoft-com:office:office" xmlns:r="http://schemas.openxmlformats.org/officeDocument/2006/relationships" xmlns:m="http://schemas.openxmlformats.org/officeDocument/2006/math" xmlns:v="urn:schemas-microsoft-com:vml" xmlns:wp14="http://schemas.microsoft.com/office/word/2010/wordprocessingDrawing" xmlns:wp="http://schemas.openxmlformats.org/drawingml/2006/wordprocessingDrawing" xmlns:w10="urn:schemas-microsoft-com:office:word" xmlns:w="http://schemas.openxmlformats.org/wordprocessingml/2006/main" xmlns:w14="http://schemas.microsoft.com/office/word/2010/wordml" xmlns:w15="http://schemas.microsoft.com/office/word/2012/wordml" xmlns:w16se="http://schemas.microsoft.com/office/word/2015/wordml/symex" xmlns:wpg="http://schemas.microsoft.com/office/word/2010/wordprocessingGroup" xmlns:wpi="http://schemas.microsoft.com/office/word/2010/wordprocessingInk" xmlns:wne="http://schemas.microsoft.com/office/word/2006/wordml" xmlns:wps="http://schemas.microsoft.com/office/word/2010/wordprocessingShape" mc:Ignorable="w14 w15 w16se wp14">
+<w:document xmlns:wpc="http://schemas.microsoft.com/office/word/2010/wordprocessingCanvas" xmlns:mc="http://schemas.openxmlformats.org/markup-compatibility/2006" xmlns:o="urn:schemas-microsoft-com:office:office" xmlns:r="http://schemas.openxmlformats.org/officeDocument/2006/relationships" xmlns:m="http://schemas.openxmlformats.org/officeDocument/2006/math" xmlns:v="urn:schemas-microsoft-com:vml" xmlns:wp14="http://schemas.microsoft.com/office/word/2010/wordprocessingDrawing" xmlns:wp="http://schemas.openxmlformats.org/drawingml/2006/wordprocessingDrawing" xmlns:w10="urn:schemas-microsoft-com:office:word" xmlns:w="http://schemas.openxmlformats.org/wordprocessingml/2006/main" xmlns:w14="http://schemas.microsoft.com/office/word/2010/wordml" xmlns:w15="http://schemas.microsoft.com/office/word/2012/wordml" xmlns:wpg="http://schemas.microsoft.com/office/word/2010/wordprocessingGroup" xmlns:wpi="http://schemas.microsoft.com/office/word/2010/wordprocessingInk" xmlns:wne="http://schemas.microsoft.com/office/word/2006/wordml" xmlns:wps="http://schemas.microsoft.com/office/word/2010/wordprocessingShape" mc:Ignorable="w14 w15 wp14">
   <w:body>
     <w:p>
       <w:pPr>
@@ -12,101 +12,124 @@
     </w:p>
     <w:p>
       <w:pPr>
+        <w:pStyle w:val="Titel"/>
+        <w:rPr>
+          <w:rStyle w:val="Kop2Char"/>
+          <w:b w:val="0"/>
+          <w:bCs w:val="0"/>
+          <w:color w:val="17365D" w:themeColor="text2" w:themeShade="BF"/>
+          <w:sz w:val="52"/>
+          <w:szCs w:val="52"/>
+        </w:rPr>
+      </w:pPr>
+      <w:r>
+        <w:rPr>
+          <w:noProof/>
+          <w:lang w:eastAsia="nl-NL"/>
+        </w:rPr>
+        <w:drawing>
+          <wp:anchor distT="0" distB="0" distL="114300" distR="114300" simplePos="0" relativeHeight="251658240" behindDoc="0" locked="0" layoutInCell="1" allowOverlap="1" wp14:anchorId="4E9994BA" wp14:editId="0861AF59">
+            <wp:simplePos x="0" y="0"/>
+            <wp:positionH relativeFrom="margin">
+              <wp:align>right</wp:align>
+            </wp:positionH>
+            <wp:positionV relativeFrom="paragraph">
+              <wp:posOffset>427355</wp:posOffset>
+            </wp:positionV>
+            <wp:extent cx="5760720" cy="4320540"/>
+            <wp:effectExtent l="0" t="0" r="0" b="3810"/>
+            <wp:wrapNone/>
+            <wp:docPr id="1" name="Afbeelding 1" descr="http://www.ecicultuurfabriek.nl/images/stories/com_form2content/p8/f311/violin.jpg"/>
+            <wp:cNvGraphicFramePr>
+              <a:graphicFrameLocks xmlns:a="http://schemas.openxmlformats.org/drawingml/2006/main" noChangeAspect="1"/>
+            </wp:cNvGraphicFramePr>
+            <a:graphic xmlns:a="http://schemas.openxmlformats.org/drawingml/2006/main">
+              <a:graphicData uri="http://schemas.openxmlformats.org/drawingml/2006/picture">
+                <pic:pic xmlns:pic="http://schemas.openxmlformats.org/drawingml/2006/picture">
+                  <pic:nvPicPr>
+                    <pic:cNvPr id="0" name="Picture 1" descr="http://www.ecicultuurfabriek.nl/images/stories/com_form2content/p8/f311/violin.jpg"/>
+                    <pic:cNvPicPr>
+                      <a:picLocks noChangeAspect="1" noChangeArrowheads="1"/>
+                    </pic:cNvPicPr>
+                  </pic:nvPicPr>
+                  <pic:blipFill>
+                    <a:blip r:embed="rId7" cstate="print">
+                      <a:extLst>
+                        <a:ext uri="{28A0092B-C50C-407E-A947-70E740481C1C}">
+                          <a14:useLocalDpi xmlns:a14="http://schemas.microsoft.com/office/drawing/2010/main" val="0"/>
+                        </a:ext>
+                      </a:extLst>
+                    </a:blip>
+                    <a:srcRect/>
+                    <a:stretch>
+                      <a:fillRect/>
+                    </a:stretch>
+                  </pic:blipFill>
+                  <pic:spPr bwMode="auto">
+                    <a:xfrm>
+                      <a:off x="0" y="0"/>
+                      <a:ext cx="5760720" cy="4320540"/>
+                    </a:xfrm>
+                    <a:prstGeom prst="rect">
+                      <a:avLst/>
+                    </a:prstGeom>
+                    <a:noFill/>
+                    <a:ln>
+                      <a:noFill/>
+                    </a:ln>
+                  </pic:spPr>
+                </pic:pic>
+              </a:graphicData>
+            </a:graphic>
+            <wp14:sizeRelH relativeFrom="page">
+              <wp14:pctWidth>0</wp14:pctWidth>
+            </wp14:sizeRelH>
+            <wp14:sizeRelV relativeFrom="page">
+              <wp14:pctHeight>0</wp14:pctHeight>
+            </wp14:sizeRelV>
+          </wp:anchor>
+        </w:drawing>
+      </w:r>
+      <w:r>
+        <w:rPr>
+          <w:rStyle w:val="Kop2Char"/>
+        </w:rPr>
+        <w:t>De Viooltjes</w:t>
+      </w:r>
+    </w:p>
+    <w:p>
+      <w:pPr>
         <w:pStyle w:val="Kop1"/>
         <w:rPr>
           <w:rStyle w:val="Kop2Char"/>
         </w:rPr>
       </w:pPr>
-      <w:r>
+    </w:p>
+    <w:p/>
+    <w:p/>
+    <w:p/>
+    <w:p/>
+    <w:p/>
+    <w:p/>
+    <w:p/>
+    <w:p/>
+    <w:p>
+      <w:pPr>
+        <w:pStyle w:val="Kop1"/>
         <w:rPr>
           <w:rStyle w:val="Kop2Char"/>
         </w:rPr>
-        <w:t>De Viooltjes</w:t>
-      </w:r>
-    </w:p>
-    <w:p>
-      <w:pPr>
-        <w:pStyle w:val="Kop1"/>
-        <w:rPr>
-          <w:rStyle w:val="Kop2Char"/>
-        </w:rPr>
-      </w:pPr>
-    </w:p>
-    <w:p>
-      <w:pPr>
-        <w:pStyle w:val="Kop1"/>
-        <w:rPr>
-          <w:rStyle w:val="Kop2Char"/>
-        </w:rPr>
-      </w:pPr>
-    </w:p>
-    <w:p>
-      <w:pPr>
-        <w:pStyle w:val="Kop1"/>
-        <w:rPr>
-          <w:rStyle w:val="Kop2Char"/>
-        </w:rPr>
-      </w:pPr>
-    </w:p>
-    <w:p>
-      <w:pPr>
-        <w:pStyle w:val="Kop1"/>
-        <w:rPr>
-          <w:rStyle w:val="Kop2Char"/>
-        </w:rPr>
-      </w:pPr>
-    </w:p>
-    <w:p>
-      <w:pPr>
-        <w:pStyle w:val="Kop1"/>
-        <w:rPr>
-          <w:rStyle w:val="Kop2Char"/>
-        </w:rPr>
-      </w:pPr>
-    </w:p>
-    <w:p>
-      <w:pPr>
-        <w:pStyle w:val="Kop1"/>
-        <w:rPr>
-          <w:rStyle w:val="Kop2Char"/>
-        </w:rPr>
-      </w:pPr>
-    </w:p>
-    <w:p>
-      <w:pPr>
-        <w:pStyle w:val="Kop1"/>
-        <w:rPr>
-          <w:rStyle w:val="Kop2Char"/>
-        </w:rPr>
-      </w:pPr>
-    </w:p>
-    <w:p>
-      <w:pPr>
-        <w:pStyle w:val="Kop1"/>
-        <w:rPr>
-          <w:rStyle w:val="Kop2Char"/>
-        </w:rPr>
-      </w:pPr>
-    </w:p>
-    <w:p>
-      <w:pPr>
-        <w:pStyle w:val="Kop1"/>
-        <w:rPr>
-          <w:rStyle w:val="Kop2Char"/>
-        </w:rPr>
-      </w:pPr>
-    </w:p>
-    <w:p>
-      <w:pPr>
-        <w:pStyle w:val="Kop3"/>
-        <w:rPr>
-          <w:rStyle w:val="Kop2Char"/>
-          <w:b/>
-          <w:bCs/>
-          <w:sz w:val="22"/>
-          <w:szCs w:val="22"/>
-        </w:rPr>
-      </w:pPr>
+      </w:pPr>
+    </w:p>
+    <w:p/>
+    <w:p/>
+    <w:p/>
+    <w:p/>
+    <w:p/>
+    <w:p/>
+    <w:p>
+      <w:bookmarkStart w:id="0" w:name="_GoBack"/>
+      <w:bookmarkEnd w:id="0"/>
     </w:p>
     <w:p>
       <w:pPr>
@@ -535,12 +558,26 @@
         <w:rPr>
           <w:rFonts w:cs="Arial"/>
         </w:rPr>
-        <w:t xml:space="preserve"> laten terugkomen op de website. Dit omdat de opdrachtgever van Russische afkomst is. Niet alleen willen we dat de website goed en makkelijk bruikbaar </w:t>
-      </w:r>
+        <w:t xml:space="preserve"> laten terugkomen op de website. Dit omdat de opdrachtgever van Russische afkomst is. Niet alleen willen we dat de website goed en </w:t>
+      </w:r>
+      <w:proofErr w:type="gramStart"/>
       <w:r>
         <w:rPr>
           <w:rFonts w:cs="Arial"/>
         </w:rPr>
+        <w:t>makkelijk</w:t>
+      </w:r>
+      <w:proofErr w:type="gramEnd"/>
+      <w:r>
+        <w:rPr>
+          <w:rFonts w:cs="Arial"/>
+        </w:rPr>
+        <w:t xml:space="preserve"> bruikbaar </w:t>
+      </w:r>
+      <w:r>
+        <w:rPr>
+          <w:rFonts w:cs="Arial"/>
+        </w:rPr>
         <w:t>is</w:t>
       </w:r>
       <w:r>
@@ -603,7 +640,21 @@
         <w:rPr>
           <w:rFonts w:cs="Arial"/>
         </w:rPr>
-        <w:t>We gaan dit doel bereiken middels een strakke planning (zie planning) en door zelf hard te werken zodat we met z’n allen een mooi eindproduct kunnen laten zien op 1 april.</w:t>
+        <w:t xml:space="preserve">We gaan dit doel bereiken </w:t>
+      </w:r>
+      <w:proofErr w:type="gramStart"/>
+      <w:r>
+        <w:rPr>
+          <w:rFonts w:cs="Arial"/>
+        </w:rPr>
+        <w:t>middels</w:t>
+      </w:r>
+      <w:proofErr w:type="gramEnd"/>
+      <w:r>
+        <w:rPr>
+          <w:rFonts w:cs="Arial"/>
+        </w:rPr>
+        <w:t xml:space="preserve"> een strakke planning (zie planning) en door zelf hard te werken zodat we met z’n allen een mooi eindproduct kunnen laten zien op 1 april.</w:t>
       </w:r>
     </w:p>
     <w:p>
@@ -643,7 +694,15 @@
         <w:t>amma van eisen is opgesteld aan de hand</w:t>
       </w:r>
       <w:r>
-        <w:t xml:space="preserve"> van het gesprek met de opdrachtgever.  Hierin hebben we de opdrachtgever </w:t>
+        <w:t xml:space="preserve"> van het gesprek met de </w:t>
+      </w:r>
+      <w:proofErr w:type="gramStart"/>
+      <w:r>
+        <w:t xml:space="preserve">opdrachtgever.  </w:t>
+      </w:r>
+      <w:proofErr w:type="gramEnd"/>
+      <w:r>
+        <w:t xml:space="preserve">Hierin hebben we de opdrachtgever </w:t>
       </w:r>
       <w:r>
         <w:t>duidelijk laten aangeven wat de</w:t>
@@ -1101,7 +1160,27 @@
           <w:sz w:val="22"/>
           <w:szCs w:val="22"/>
         </w:rPr>
-        <w:t xml:space="preserve"> Het eindresultaat moet 1 April 2016 afgerond en opgeleverd zijn.</w:t>
+        <w:t xml:space="preserve"> Het eindresultaat moet 1 </w:t>
+      </w:r>
+      <w:proofErr w:type="gramStart"/>
+      <w:r>
+        <w:rPr>
+          <w:rFonts w:asciiTheme="minorHAnsi" w:hAnsiTheme="minorHAnsi"/>
+          <w:color w:val="000000"/>
+          <w:sz w:val="22"/>
+          <w:szCs w:val="22"/>
+        </w:rPr>
+        <w:t>April</w:t>
+      </w:r>
+      <w:proofErr w:type="gramEnd"/>
+      <w:r>
+        <w:rPr>
+          <w:rFonts w:asciiTheme="minorHAnsi" w:hAnsiTheme="minorHAnsi"/>
+          <w:color w:val="000000"/>
+          <w:sz w:val="22"/>
+          <w:szCs w:val="22"/>
+        </w:rPr>
+        <w:t xml:space="preserve"> 2016 afgerond en opgeleverd zijn.</w:t>
       </w:r>
     </w:p>
     <w:p>
@@ -1268,7 +1347,27 @@
           <w:sz w:val="22"/>
           <w:szCs w:val="22"/>
         </w:rPr>
-        <w:t>De website met bijbehorende webapplicatie heeft een gebruikersvriendelijke lay-out zodat de leerlingen makkelijk kunnen navigeren.</w:t>
+        <w:t xml:space="preserve">De website met bijbehorende webapplicatie heeft een gebruikersvriendelijke lay-out zodat de leerlingen </w:t>
+      </w:r>
+      <w:proofErr w:type="gramStart"/>
+      <w:r>
+        <w:rPr>
+          <w:rFonts w:asciiTheme="minorHAnsi" w:hAnsiTheme="minorHAnsi"/>
+          <w:color w:val="000000"/>
+          <w:sz w:val="22"/>
+          <w:szCs w:val="22"/>
+        </w:rPr>
+        <w:t>makkelijk</w:t>
+      </w:r>
+      <w:proofErr w:type="gramEnd"/>
+      <w:r>
+        <w:rPr>
+          <w:rFonts w:asciiTheme="minorHAnsi" w:hAnsiTheme="minorHAnsi"/>
+          <w:color w:val="000000"/>
+          <w:sz w:val="22"/>
+          <w:szCs w:val="22"/>
+        </w:rPr>
+        <w:t xml:space="preserve"> kunnen navigeren.</w:t>
       </w:r>
     </w:p>
     <w:p>
@@ -1562,15 +1661,7 @@
       </w:r>
     </w:p>
     <w:p>
-      <w:pPr>
-        <w:rPr>
-          <w:lang w:val="en-US"/>
-        </w:rPr>
-      </w:pPr>
-      <w:r>
-        <w:rPr>
-          <w:lang w:val="en-US"/>
-        </w:rPr>
+      <w:r>
         <w:br w:type="page"/>
       </w:r>
     </w:p>
@@ -1598,7 +1689,13 @@
         <w:t>,</w:t>
       </w:r>
       <w:r>
-        <w:t xml:space="preserve"> dan gaan we van start. We bespreken wie wat gaat doen en hoe we het gaan doen.  Vanaf donderdag gaan we wat dieper in op het design en doen we research naar de koppeling tussen database en website.  De week daarna gaan we onderzoek doen naar hoe je een goede agenda kunt laten fun</w:t>
+        <w:t xml:space="preserve"> dan gaan we van start. We bespreken wie wat gaat doen en hoe we het gaan doen. Vanaf donderdag gaan we wat dieper in op het design en doen we research naar de koppeli</w:t>
+      </w:r>
+      <w:r>
+        <w:t xml:space="preserve">ng tussen database en website. </w:t>
+      </w:r>
+      <w:r>
+        <w:t>De week daarna gaan we onderzoek doen naar hoe je een goede agenda kunt laten fun</w:t>
       </w:r>
       <w:r>
         <w:t>ctioneren op een website en ons</w:t>
@@ -2271,7 +2368,7 @@
                     </pic:cNvPicPr>
                   </pic:nvPicPr>
                   <pic:blipFill>
-                    <a:blip r:embed="rId7">
+                    <a:blip r:embed="rId8">
                       <a:extLst>
                         <a:ext uri="{28A0092B-C50C-407E-A947-70E740481C1C}">
                           <a14:useLocalDpi xmlns:a14="http://schemas.microsoft.com/office/drawing/2010/main" val="0"/>
@@ -2489,16 +2586,7 @@
           <w:szCs w:val="24"/>
           <w:lang w:eastAsia="nl-NL"/>
         </w:rPr>
-        <w:t>D</w:t>
-      </w:r>
-      <w:r>
-        <w:rPr>
-          <w:rFonts w:eastAsia="Times New Roman" w:cs="Times New Roman"/>
-          <w:sz w:val="24"/>
-          <w:szCs w:val="24"/>
-          <w:lang w:eastAsia="nl-NL"/>
-        </w:rPr>
-        <w:t xml:space="preserve">e </w:t>
+        <w:t xml:space="preserve">De </w:t>
       </w:r>
       <w:r>
         <w:rPr>
@@ -2766,8 +2854,6 @@
         </w:rPr>
         <w:t>rwezen</w:t>
       </w:r>
-      <w:bookmarkStart w:id="0" w:name="_GoBack"/>
-      <w:bookmarkEnd w:id="0"/>
       <w:r>
         <w:rPr>
           <w:rFonts w:eastAsia="Times New Roman" w:cs="Times New Roman"/>
@@ -2829,7 +2915,7 @@
     </w:p>
     <w:p/>
     <w:sectPr>
-      <w:footerReference w:type="default" r:id="rId8"/>
+      <w:footerReference w:type="default" r:id="rId9"/>
       <w:pgSz w:w="11906" w:h="16838"/>
       <w:pgMar w:top="1417" w:right="1417" w:bottom="1417" w:left="1417" w:header="708" w:footer="708" w:gutter="0"/>
       <w:cols w:space="708"/>
@@ -2840,7 +2926,7 @@
 </file>
 
 <file path=word/endnotes.xml><?xml version="1.0" encoding="utf-8"?>
-<w:endnotes xmlns:wpc="http://schemas.microsoft.com/office/word/2010/wordprocessingCanvas" xmlns:cx="http://schemas.microsoft.com/office/drawing/2014/chartex" xmlns:cx1="http://schemas.microsoft.com/office/drawing/2015/9/8/chartex" xmlns:cx2="http://schemas.microsoft.com/office/drawing/2015/10/21/chartex" xmlns:mc="http://schemas.openxmlformats.org/markup-compatibility/2006" xmlns:o="urn:schemas-microsoft-com:office:office" xmlns:r="http://schemas.openxmlformats.org/officeDocument/2006/relationships" xmlns:m="http://schemas.openxmlformats.org/officeDocument/2006/math" xmlns:v="urn:schemas-microsoft-com:vml" xmlns:wp14="http://schemas.microsoft.com/office/word/2010/wordprocessingDrawing" xmlns:wp="http://schemas.openxmlformats.org/drawingml/2006/wordprocessingDrawing" xmlns:w10="urn:schemas-microsoft-com:office:word" xmlns:w="http://schemas.openxmlformats.org/wordprocessingml/2006/main" xmlns:w14="http://schemas.microsoft.com/office/word/2010/wordml" xmlns:w15="http://schemas.microsoft.com/office/word/2012/wordml" xmlns:w16se="http://schemas.microsoft.com/office/word/2015/wordml/symex" xmlns:wpg="http://schemas.microsoft.com/office/word/2010/wordprocessingGroup" xmlns:wpi="http://schemas.microsoft.com/office/word/2010/wordprocessingInk" xmlns:wne="http://schemas.microsoft.com/office/word/2006/wordml" xmlns:wps="http://schemas.microsoft.com/office/word/2010/wordprocessingShape" mc:Ignorable="w14 w15 w16se wp14">
+<w:endnotes xmlns:wpc="http://schemas.microsoft.com/office/word/2010/wordprocessingCanvas" xmlns:mc="http://schemas.openxmlformats.org/markup-compatibility/2006" xmlns:o="urn:schemas-microsoft-com:office:office" xmlns:r="http://schemas.openxmlformats.org/officeDocument/2006/relationships" xmlns:m="http://schemas.openxmlformats.org/officeDocument/2006/math" xmlns:v="urn:schemas-microsoft-com:vml" xmlns:wp14="http://schemas.microsoft.com/office/word/2010/wordprocessingDrawing" xmlns:wp="http://schemas.openxmlformats.org/drawingml/2006/wordprocessingDrawing" xmlns:w10="urn:schemas-microsoft-com:office:word" xmlns:w="http://schemas.openxmlformats.org/wordprocessingml/2006/main" xmlns:w14="http://schemas.microsoft.com/office/word/2010/wordml" xmlns:w15="http://schemas.microsoft.com/office/word/2012/wordml" xmlns:wpg="http://schemas.microsoft.com/office/word/2010/wordprocessingGroup" xmlns:wpi="http://schemas.microsoft.com/office/word/2010/wordprocessingInk" xmlns:wne="http://schemas.microsoft.com/office/word/2006/wordml" xmlns:wps="http://schemas.microsoft.com/office/word/2010/wordprocessingShape" mc:Ignorable="w14 w15 wp14">
   <w:endnote w:type="separator" w:id="-1">
     <w:p>
       <w:pPr>
@@ -2865,7 +2951,7 @@
 </file>
 
 <file path=word/footer1.xml><?xml version="1.0" encoding="utf-8"?>
-<w:ftr xmlns:wpc="http://schemas.microsoft.com/office/word/2010/wordprocessingCanvas" xmlns:cx="http://schemas.microsoft.com/office/drawing/2014/chartex" xmlns:cx1="http://schemas.microsoft.com/office/drawing/2015/9/8/chartex" xmlns:cx2="http://schemas.microsoft.com/office/drawing/2015/10/21/chartex" xmlns:mc="http://schemas.openxmlformats.org/markup-compatibility/2006" xmlns:o="urn:schemas-microsoft-com:office:office" xmlns:r="http://schemas.openxmlformats.org/officeDocument/2006/relationships" xmlns:m="http://schemas.openxmlformats.org/officeDocument/2006/math" xmlns:v="urn:schemas-microsoft-com:vml" xmlns:wp14="http://schemas.microsoft.com/office/word/2010/wordprocessingDrawing" xmlns:wp="http://schemas.openxmlformats.org/drawingml/2006/wordprocessingDrawing" xmlns:w10="urn:schemas-microsoft-com:office:word" xmlns:w="http://schemas.openxmlformats.org/wordprocessingml/2006/main" xmlns:w14="http://schemas.microsoft.com/office/word/2010/wordml" xmlns:w15="http://schemas.microsoft.com/office/word/2012/wordml" xmlns:w16se="http://schemas.microsoft.com/office/word/2015/wordml/symex" xmlns:wpg="http://schemas.microsoft.com/office/word/2010/wordprocessingGroup" xmlns:wpi="http://schemas.microsoft.com/office/word/2010/wordprocessingInk" xmlns:wne="http://schemas.microsoft.com/office/word/2006/wordml" xmlns:wps="http://schemas.microsoft.com/office/word/2010/wordprocessingShape" mc:Ignorable="w14 w15 w16se wp14">
+<w:ftr xmlns:wpc="http://schemas.microsoft.com/office/word/2010/wordprocessingCanvas" xmlns:mc="http://schemas.openxmlformats.org/markup-compatibility/2006" xmlns:o="urn:schemas-microsoft-com:office:office" xmlns:r="http://schemas.openxmlformats.org/officeDocument/2006/relationships" xmlns:m="http://schemas.openxmlformats.org/officeDocument/2006/math" xmlns:v="urn:schemas-microsoft-com:vml" xmlns:wp14="http://schemas.microsoft.com/office/word/2010/wordprocessingDrawing" xmlns:wp="http://schemas.openxmlformats.org/drawingml/2006/wordprocessingDrawing" xmlns:w10="urn:schemas-microsoft-com:office:word" xmlns:w="http://schemas.openxmlformats.org/wordprocessingml/2006/main" xmlns:w14="http://schemas.microsoft.com/office/word/2010/wordml" xmlns:w15="http://schemas.microsoft.com/office/word/2012/wordml" xmlns:wpg="http://schemas.microsoft.com/office/word/2010/wordprocessingGroup" xmlns:wpi="http://schemas.microsoft.com/office/word/2010/wordprocessingInk" xmlns:wne="http://schemas.microsoft.com/office/word/2006/wordml" xmlns:wps="http://schemas.microsoft.com/office/word/2010/wordprocessingShape" mc:Ignorable="w14 w15 wp14">
   <w:sdt>
     <w:sdtPr>
       <w:id w:val="-2146034687"/>
@@ -2894,7 +2980,7 @@
           <w:rPr>
             <w:noProof/>
           </w:rPr>
-          <w:t>4</w:t>
+          <w:t>6</w:t>
         </w:r>
         <w:r>
           <w:fldChar w:fldCharType="end"/>
@@ -2911,7 +2997,7 @@
 </file>
 
 <file path=word/footnotes.xml><?xml version="1.0" encoding="utf-8"?>
-<w:footnotes xmlns:wpc="http://schemas.microsoft.com/office/word/2010/wordprocessingCanvas" xmlns:cx="http://schemas.microsoft.com/office/drawing/2014/chartex" xmlns:cx1="http://schemas.microsoft.com/office/drawing/2015/9/8/chartex" xmlns:cx2="http://schemas.microsoft.com/office/drawing/2015/10/21/chartex" xmlns:mc="http://schemas.openxmlformats.org/markup-compatibility/2006" xmlns:o="urn:schemas-microsoft-com:office:office" xmlns:r="http://schemas.openxmlformats.org/officeDocument/2006/relationships" xmlns:m="http://schemas.openxmlformats.org/officeDocument/2006/math" xmlns:v="urn:schemas-microsoft-com:vml" xmlns:wp14="http://schemas.microsoft.com/office/word/2010/wordprocessingDrawing" xmlns:wp="http://schemas.openxmlformats.org/drawingml/2006/wordprocessingDrawing" xmlns:w10="urn:schemas-microsoft-com:office:word" xmlns:w="http://schemas.openxmlformats.org/wordprocessingml/2006/main" xmlns:w14="http://schemas.microsoft.com/office/word/2010/wordml" xmlns:w15="http://schemas.microsoft.com/office/word/2012/wordml" xmlns:w16se="http://schemas.microsoft.com/office/word/2015/wordml/symex" xmlns:wpg="http://schemas.microsoft.com/office/word/2010/wordprocessingGroup" xmlns:wpi="http://schemas.microsoft.com/office/word/2010/wordprocessingInk" xmlns:wne="http://schemas.microsoft.com/office/word/2006/wordml" xmlns:wps="http://schemas.microsoft.com/office/word/2010/wordprocessingShape" mc:Ignorable="w14 w15 w16se wp14">
+<w:footnotes xmlns:wpc="http://schemas.microsoft.com/office/word/2010/wordprocessingCanvas" xmlns:mc="http://schemas.openxmlformats.org/markup-compatibility/2006" xmlns:o="urn:schemas-microsoft-com:office:office" xmlns:r="http://schemas.openxmlformats.org/officeDocument/2006/relationships" xmlns:m="http://schemas.openxmlformats.org/officeDocument/2006/math" xmlns:v="urn:schemas-microsoft-com:vml" xmlns:wp14="http://schemas.microsoft.com/office/word/2010/wordprocessingDrawing" xmlns:wp="http://schemas.openxmlformats.org/drawingml/2006/wordprocessingDrawing" xmlns:w10="urn:schemas-microsoft-com:office:word" xmlns:w="http://schemas.openxmlformats.org/wordprocessingml/2006/main" xmlns:w14="http://schemas.microsoft.com/office/word/2010/wordml" xmlns:w15="http://schemas.microsoft.com/office/word/2012/wordml" xmlns:wpg="http://schemas.microsoft.com/office/word/2010/wordprocessingGroup" xmlns:wpi="http://schemas.microsoft.com/office/word/2010/wordprocessingInk" xmlns:wne="http://schemas.microsoft.com/office/word/2006/wordml" xmlns:wps="http://schemas.microsoft.com/office/word/2010/wordprocessingShape" mc:Ignorable="w14 w15 wp14">
   <w:footnote w:type="separator" w:id="-1">
     <w:p>
       <w:pPr>
@@ -2936,7 +3022,7 @@
 </file>
 
 <file path=word/numbering.xml><?xml version="1.0" encoding="utf-8"?>
-<w:numbering xmlns:wpc="http://schemas.microsoft.com/office/word/2010/wordprocessingCanvas" xmlns:cx="http://schemas.microsoft.com/office/drawing/2014/chartex" xmlns:cx1="http://schemas.microsoft.com/office/drawing/2015/9/8/chartex" xmlns:cx2="http://schemas.microsoft.com/office/drawing/2015/10/21/chartex" xmlns:mc="http://schemas.openxmlformats.org/markup-compatibility/2006" xmlns:o="urn:schemas-microsoft-com:office:office" xmlns:r="http://schemas.openxmlformats.org/officeDocument/2006/relationships" xmlns:m="http://schemas.openxmlformats.org/officeDocument/2006/math" xmlns:v="urn:schemas-microsoft-com:vml" xmlns:wp14="http://schemas.microsoft.com/office/word/2010/wordprocessingDrawing" xmlns:wp="http://schemas.openxmlformats.org/drawingml/2006/wordprocessingDrawing" xmlns:w10="urn:schemas-microsoft-com:office:word" xmlns:w="http://schemas.openxmlformats.org/wordprocessingml/2006/main" xmlns:w14="http://schemas.microsoft.com/office/word/2010/wordml" xmlns:w15="http://schemas.microsoft.com/office/word/2012/wordml" xmlns:w16se="http://schemas.microsoft.com/office/word/2015/wordml/symex" xmlns:wpg="http://schemas.microsoft.com/office/word/2010/wordprocessingGroup" xmlns:wpi="http://schemas.microsoft.com/office/word/2010/wordprocessingInk" xmlns:wne="http://schemas.microsoft.com/office/word/2006/wordml" xmlns:wps="http://schemas.microsoft.com/office/word/2010/wordprocessingShape" mc:Ignorable="w14 w15 w16se wp14">
+<w:numbering xmlns:wpc="http://schemas.microsoft.com/office/word/2010/wordprocessingCanvas" xmlns:mc="http://schemas.openxmlformats.org/markup-compatibility/2006" xmlns:o="urn:schemas-microsoft-com:office:office" xmlns:r="http://schemas.openxmlformats.org/officeDocument/2006/relationships" xmlns:m="http://schemas.openxmlformats.org/officeDocument/2006/math" xmlns:v="urn:schemas-microsoft-com:vml" xmlns:wp14="http://schemas.microsoft.com/office/word/2010/wordprocessingDrawing" xmlns:wp="http://schemas.openxmlformats.org/drawingml/2006/wordprocessingDrawing" xmlns:w10="urn:schemas-microsoft-com:office:word" xmlns:w="http://schemas.openxmlformats.org/wordprocessingml/2006/main" xmlns:w14="http://schemas.microsoft.com/office/word/2010/wordml" xmlns:w15="http://schemas.microsoft.com/office/word/2012/wordml" xmlns:wpg="http://schemas.microsoft.com/office/word/2010/wordprocessingGroup" xmlns:wpi="http://schemas.microsoft.com/office/word/2010/wordprocessingInk" xmlns:wne="http://schemas.microsoft.com/office/word/2006/wordml" xmlns:wps="http://schemas.microsoft.com/office/word/2010/wordprocessingShape" mc:Ignorable="w14 w15 wp14">
   <w:abstractNum w:abstractNumId="0" w15:restartNumberingAfterBreak="0">
     <w:nsid w:val="148F6888"/>
     <w:multiLevelType w:val="hybridMultilevel"/>
@@ -3637,7 +3723,7 @@
 </file>
 
 <file path=word/styles.xml><?xml version="1.0" encoding="utf-8"?>
-<w:styles xmlns:mc="http://schemas.openxmlformats.org/markup-compatibility/2006" xmlns:r="http://schemas.openxmlformats.org/officeDocument/2006/relationships" xmlns:w="http://schemas.openxmlformats.org/wordprocessingml/2006/main" xmlns:w14="http://schemas.microsoft.com/office/word/2010/wordml" xmlns:w15="http://schemas.microsoft.com/office/word/2012/wordml" xmlns:w16se="http://schemas.microsoft.com/office/word/2015/wordml/symex" mc:Ignorable="w14 w15 w16se">
+<w:styles xmlns:mc="http://schemas.openxmlformats.org/markup-compatibility/2006" xmlns:r="http://schemas.openxmlformats.org/officeDocument/2006/relationships" xmlns:w="http://schemas.openxmlformats.org/wordprocessingml/2006/main" xmlns:w14="http://schemas.microsoft.com/office/word/2010/wordml" xmlns:w15="http://schemas.microsoft.com/office/word/2012/wordml" mc:Ignorable="w14 w15">
   <w:docDefaults>
     <w:rPrDefault>
       <w:rPr>
@@ -3653,7 +3739,7 @@
       </w:pPr>
     </w:pPrDefault>
   </w:docDefaults>
-  <w:latentStyles w:defLockedState="0" w:defUIPriority="99" w:defSemiHidden="0" w:defUnhideWhenUsed="0" w:defQFormat="0" w:count="372">
+  <w:latentStyles w:defLockedState="0" w:defUIPriority="99" w:defSemiHidden="0" w:defUnhideWhenUsed="0" w:defQFormat="0" w:count="371">
     <w:lsdException w:name="Normal" w:uiPriority="0" w:qFormat="1"/>
     <w:lsdException w:name="heading 1" w:uiPriority="9" w:qFormat="1"/>
     <w:lsdException w:name="heading 2" w:semiHidden="1" w:uiPriority="9" w:unhideWhenUsed="1" w:qFormat="1"/>
@@ -3759,6 +3845,7 @@
     <w:lsdException w:name="HTML Sample" w:semiHidden="1" w:unhideWhenUsed="1"/>
     <w:lsdException w:name="HTML Typewriter" w:semiHidden="1" w:unhideWhenUsed="1"/>
     <w:lsdException w:name="HTML Variable" w:semiHidden="1" w:unhideWhenUsed="1"/>
+    <w:lsdException w:name="Normal Table" w:semiHidden="1" w:unhideWhenUsed="1"/>
     <w:lsdException w:name="annotation subject" w:semiHidden="1" w:unhideWhenUsed="1"/>
     <w:lsdException w:name="No List" w:semiHidden="1" w:unhideWhenUsed="1"/>
     <w:lsdException w:name="Outline List 1" w:semiHidden="1" w:unhideWhenUsed="1"/>
@@ -3805,8 +3892,10 @@
     <w:lsdException w:name="Table Subtle 2" w:semiHidden="1" w:unhideWhenUsed="1"/>
     <w:lsdException w:name="Table Web 1" w:semiHidden="1" w:unhideWhenUsed="1"/>
     <w:lsdException w:name="Table Web 2" w:semiHidden="1" w:unhideWhenUsed="1"/>
+    <w:lsdException w:name="Table Web 3" w:semiHidden="1" w:unhideWhenUsed="1"/>
     <w:lsdException w:name="Balloon Text" w:semiHidden="1" w:unhideWhenUsed="1"/>
     <w:lsdException w:name="Table Grid" w:uiPriority="59"/>
+    <w:lsdException w:name="Table Theme" w:semiHidden="1" w:unhideWhenUsed="1"/>
     <w:lsdException w:name="Placeholder Text" w:semiHidden="1"/>
     <w:lsdException w:name="No Spacing" w:uiPriority="1" w:qFormat="1"/>
     <w:lsdException w:name="Light Shading" w:uiPriority="60"/>
@@ -4022,7 +4111,6 @@
     <w:lsdException w:name="List Table 5 Dark Accent 6" w:uiPriority="50"/>
     <w:lsdException w:name="List Table 6 Colorful Accent 6" w:uiPriority="51"/>
     <w:lsdException w:name="List Table 7 Colorful Accent 6" w:uiPriority="52"/>
-    <w:lsdException w:name="Mention" w:semiHidden="1" w:unhideWhenUsed="1"/>
   </w:latentStyles>
   <w:style w:type="paragraph" w:default="1" w:styleId="Standaard">
     <w:name w:val="Normal"/>

</xml_diff>